<commit_message>
Analiz predmetnoy oblasti minor change
</commit_message>
<xml_diff>
--- a/Анализ предметной области.docx
+++ b/Анализ предметной области.docx
@@ -1,6 +1,6 @@
 
 <file path=word/document.xml><?xml version="1.0" encoding="utf-8"?>
-<w:document xmlns:wpc="http://schemas.microsoft.com/office/word/2010/wordprocessingCanvas" xmlns:mc="http://schemas.openxmlformats.org/markup-compatibility/2006" xmlns:o="urn:schemas-microsoft-com:office:office" xmlns:r="http://schemas.openxmlformats.org/officeDocument/2006/relationships" xmlns:m="http://schemas.openxmlformats.org/officeDocument/2006/math" xmlns:v="urn:schemas-microsoft-com:vml" xmlns:wp14="http://schemas.microsoft.com/office/word/2010/wordprocessingDrawing" xmlns:wp="http://schemas.openxmlformats.org/drawingml/2006/wordprocessingDrawing" xmlns:w10="urn:schemas-microsoft-com:office:word" xmlns:w="http://schemas.openxmlformats.org/wordprocessingml/2006/main" xmlns:w14="http://schemas.microsoft.com/office/word/2010/wordml" xmlns:w15="http://schemas.microsoft.com/office/word/2012/wordml" xmlns:wpg="http://schemas.microsoft.com/office/word/2010/wordprocessingGroup" xmlns:wpi="http://schemas.microsoft.com/office/word/2010/wordprocessingInk" xmlns:wne="http://schemas.microsoft.com/office/word/2006/wordml" xmlns:wps="http://schemas.microsoft.com/office/word/2010/wordprocessingShape" mc:Ignorable="w14 w15 wp14">
+<w:document xmlns:wpc="http://schemas.microsoft.com/office/word/2010/wordprocessingCanvas" xmlns:cx="http://schemas.microsoft.com/office/drawing/2014/chartex" xmlns:mc="http://schemas.openxmlformats.org/markup-compatibility/2006" xmlns:o="urn:schemas-microsoft-com:office:office" xmlns:r="http://schemas.openxmlformats.org/officeDocument/2006/relationships" xmlns:m="http://schemas.openxmlformats.org/officeDocument/2006/math" xmlns:v="urn:schemas-microsoft-com:vml" xmlns:wp14="http://schemas.microsoft.com/office/word/2010/wordprocessingDrawing" xmlns:wp="http://schemas.openxmlformats.org/drawingml/2006/wordprocessingDrawing" xmlns:w10="urn:schemas-microsoft-com:office:word" xmlns:w="http://schemas.openxmlformats.org/wordprocessingml/2006/main" xmlns:w14="http://schemas.microsoft.com/office/word/2010/wordml" xmlns:w15="http://schemas.microsoft.com/office/word/2012/wordml" xmlns:w16se="http://schemas.microsoft.com/office/word/2015/wordml/symex" xmlns:wpg="http://schemas.microsoft.com/office/word/2010/wordprocessingGroup" xmlns:wpi="http://schemas.microsoft.com/office/word/2010/wordprocessingInk" xmlns:wne="http://schemas.microsoft.com/office/word/2006/wordml" xmlns:wps="http://schemas.microsoft.com/office/word/2010/wordprocessingShape" mc:Ignorable="w14 w15 w16se wp14">
   <w:body>
     <w:p>
       <w:pPr>
@@ -389,6 +389,7 @@
         </w:rPr>
         <w:t xml:space="preserve">с большим фокусом на автоматическое отслеживание времени, предоставляющее возможность бесплатного пользования одному пользователю. </w:t>
       </w:r>
+      <w:proofErr w:type="spellStart"/>
       <w:r>
         <w:rPr>
           <w:sz w:val="28"/>
@@ -397,6 +398,7 @@
         </w:rPr>
         <w:t>TrelloSuggest</w:t>
       </w:r>
+      <w:proofErr w:type="spellEnd"/>
       <w:r>
         <w:rPr>
           <w:sz w:val="28"/>
@@ -1269,7 +1271,7 @@
             <v:path o:extrusionok="f" gradientshapeok="t" o:connecttype="rect"/>
             <o:lock v:ext="edit" aspectratio="t"/>
           </v:shapetype>
-          <v:shape id="_x0000_i1028" type="#_x0000_t75" style="width:467.25pt;height:330.75pt">
+          <v:shape id="_x0000_i1025" type="#_x0000_t75" style="width:467.5pt;height:330.8pt">
             <v:imagedata r:id="rId7" o:title="UseCases_Страница_5"/>
           </v:shape>
         </w:pict>
@@ -1280,7 +1282,7 @@
           <w:szCs w:val="20"/>
         </w:rPr>
         <w:pict>
-          <v:shape id="_x0000_i1029" type="#_x0000_t75" style="width:467.25pt;height:330.75pt">
+          <v:shape id="_x0000_i1026" type="#_x0000_t75" style="width:467.5pt;height:330.8pt">
             <v:imagedata r:id="rId8" o:title="UseCases_Страница_4"/>
           </v:shape>
         </w:pict>
@@ -1292,7 +1294,7 @@
         </w:rPr>
         <w:lastRenderedPageBreak/>
         <w:pict>
-          <v:shape id="_x0000_i1025" type="#_x0000_t75" style="width:467.25pt;height:330.75pt">
+          <v:shape id="_x0000_i1027" type="#_x0000_t75" style="width:467.5pt;height:330.8pt">
             <v:imagedata r:id="rId9" o:title="UseCases_Страница_3"/>
           </v:shape>
         </w:pict>
@@ -1303,7 +1305,7 @@
           <w:szCs w:val="20"/>
         </w:rPr>
         <w:pict>
-          <v:shape id="_x0000_i1026" type="#_x0000_t75" style="width:467.25pt;height:330.75pt">
+          <v:shape id="_x0000_i1028" type="#_x0000_t75" style="width:467.5pt;height:330.8pt">
             <v:imagedata r:id="rId10" o:title="UseCases_Страница_1"/>
           </v:shape>
         </w:pict>
@@ -1315,7 +1317,7 @@
         </w:rPr>
         <w:lastRenderedPageBreak/>
         <w:pict>
-          <v:shape id="_x0000_i1027" type="#_x0000_t75" style="width:467.25pt;height:330.75pt">
+          <v:shape id="_x0000_i1029" type="#_x0000_t75" style="width:467.5pt;height:330.8pt">
             <v:imagedata r:id="rId11" o:title="UseCases_Страница_2"/>
           </v:shape>
         </w:pict>
@@ -1468,7 +1470,7 @@
         </w:rPr>
         <w:lastRenderedPageBreak/>
         <w:pict>
-          <v:shape id="_x0000_i1030" type="#_x0000_t75" style="width:467.25pt;height:330.75pt">
+          <v:shape id="_x0000_i1030" type="#_x0000_t75" style="width:467.5pt;height:330.8pt">
             <v:imagedata r:id="rId12" o:title="Communication_Страница_3"/>
           </v:shape>
         </w:pict>
@@ -1479,7 +1481,7 @@
           <w:szCs w:val="28"/>
         </w:rPr>
         <w:pict>
-          <v:shape id="_x0000_i1031" type="#_x0000_t75" style="width:467.25pt;height:330.75pt">
+          <v:shape id="_x0000_i1031" type="#_x0000_t75" style="width:467.5pt;height:330.8pt">
             <v:imagedata r:id="rId13" o:title="Communication_Страница_1"/>
           </v:shape>
         </w:pict>
@@ -1491,7 +1493,7 @@
         </w:rPr>
         <w:lastRenderedPageBreak/>
         <w:pict>
-          <v:shape id="_x0000_i1032" type="#_x0000_t75" style="width:467.25pt;height:330.75pt">
+          <v:shape id="_x0000_i1032" type="#_x0000_t75" style="width:467.5pt;height:330.8pt">
             <v:imagedata r:id="rId14" o:title="Communication_Страница_2"/>
           </v:shape>
         </w:pict>
@@ -1530,7 +1532,7 @@
         </w:rPr>
         <w:lastRenderedPageBreak/>
         <w:pict>
-          <v:shape id="_x0000_i1033" type="#_x0000_t75" style="width:467.25pt;height:330.75pt">
+          <v:shape id="_x0000_i1033" type="#_x0000_t75" style="width:467.5pt;height:330.8pt">
             <v:imagedata r:id="rId15" o:title="Sequence_Страница_3"/>
           </v:shape>
         </w:pict>
@@ -1541,7 +1543,7 @@
           <w:szCs w:val="20"/>
         </w:rPr>
         <w:pict>
-          <v:shape id="_x0000_i1034" type="#_x0000_t75" style="width:467.25pt;height:330.75pt">
+          <v:shape id="_x0000_i1034" type="#_x0000_t75" style="width:467.5pt;height:330.8pt">
             <v:imagedata r:id="rId16" o:title="Sequence_Страница_1"/>
           </v:shape>
         </w:pict>
@@ -1553,7 +1555,7 @@
         </w:rPr>
         <w:lastRenderedPageBreak/>
         <w:pict>
-          <v:shape id="_x0000_i1035" type="#_x0000_t75" style="width:467.25pt;height:330.75pt">
+          <v:shape id="_x0000_i1035" type="#_x0000_t75" style="width:467.5pt;height:330.8pt">
             <v:imagedata r:id="rId17" o:title="Sequence_Страница_2"/>
           </v:shape>
         </w:pict>
@@ -1585,6 +1587,535 @@
           <w:szCs w:val="20"/>
         </w:rPr>
       </w:pPr>
+    </w:p>
+    <w:p>
+      <w:pPr>
+        <w:pStyle w:val="a4"/>
+        <w:jc w:val="both"/>
+        <w:rPr>
+          <w:sz w:val="28"/>
+          <w:szCs w:val="28"/>
+        </w:rPr>
+      </w:pPr>
+      <w:r>
+        <w:rPr>
+          <w:sz w:val="28"/>
+          <w:szCs w:val="28"/>
+        </w:rPr>
+        <w:t>Так как архитектура была выбрана монолитная, то и вариант развертки был выбран «все на одной машине», хотя в перспективе, при расширении клиентской базы, база данных может быть вынесена на другую машину. На данный момент диаграмма развертывания выглядит так:</w:t>
+      </w:r>
+    </w:p>
+    <w:p>
+      <w:pPr>
+        <w:pStyle w:val="a4"/>
+        <w:jc w:val="both"/>
+        <w:rPr>
+          <w:sz w:val="28"/>
+          <w:szCs w:val="28"/>
+        </w:rPr>
+      </w:pPr>
+      <w:r>
+        <w:rPr>
+          <w:sz w:val="28"/>
+          <w:szCs w:val="28"/>
+        </w:rPr>
+        <w:lastRenderedPageBreak/>
+        <w:t xml:space="preserve"> </w:t>
+      </w:r>
+      <w:r>
+        <w:rPr>
+          <w:noProof/>
+          <w:lang w:eastAsia="ru-RU"/>
+        </w:rPr>
+        <w:drawing>
+          <wp:inline distT="0" distB="0" distL="0" distR="0">
+            <wp:extent cx="5940425" cy="3868456"/>
+            <wp:effectExtent l="0" t="0" r="3175" b="0"/>
+            <wp:docPr id="4" name="Рисунок 4" descr="https://i.gyazo.com/5f2b0da50fca3f084a6028a84055cd56.png"/>
+            <wp:cNvGraphicFramePr>
+              <a:graphicFrameLocks xmlns:a="http://schemas.openxmlformats.org/drawingml/2006/main" noChangeAspect="1"/>
+            </wp:cNvGraphicFramePr>
+            <a:graphic xmlns:a="http://schemas.openxmlformats.org/drawingml/2006/main">
+              <a:graphicData uri="http://schemas.openxmlformats.org/drawingml/2006/picture">
+                <pic:pic xmlns:pic="http://schemas.openxmlformats.org/drawingml/2006/picture">
+                  <pic:nvPicPr>
+                    <pic:cNvPr id="0" name="Picture 14" descr="https://i.gyazo.com/5f2b0da50fca3f084a6028a84055cd56.png"/>
+                    <pic:cNvPicPr>
+                      <a:picLocks noChangeAspect="1" noChangeArrowheads="1"/>
+                    </pic:cNvPicPr>
+                  </pic:nvPicPr>
+                  <pic:blipFill>
+                    <a:blip r:embed="rId18">
+                      <a:extLst>
+                        <a:ext uri="{28A0092B-C50C-407E-A947-70E740481C1C}">
+                          <a14:useLocalDpi xmlns:a14="http://schemas.microsoft.com/office/drawing/2010/main" val="0"/>
+                        </a:ext>
+                      </a:extLst>
+                    </a:blip>
+                    <a:srcRect/>
+                    <a:stretch>
+                      <a:fillRect/>
+                    </a:stretch>
+                  </pic:blipFill>
+                  <pic:spPr bwMode="auto">
+                    <a:xfrm>
+                      <a:off x="0" y="0"/>
+                      <a:ext cx="5940425" cy="3868456"/>
+                    </a:xfrm>
+                    <a:prstGeom prst="rect">
+                      <a:avLst/>
+                    </a:prstGeom>
+                    <a:noFill/>
+                    <a:ln>
+                      <a:noFill/>
+                    </a:ln>
+                  </pic:spPr>
+                </pic:pic>
+              </a:graphicData>
+            </a:graphic>
+          </wp:inline>
+        </w:drawing>
+      </w:r>
+    </w:p>
+    <w:p>
+      <w:pPr>
+        <w:pStyle w:val="a4"/>
+        <w:jc w:val="center"/>
+        <w:rPr>
+          <w:sz w:val="20"/>
+          <w:szCs w:val="20"/>
+        </w:rPr>
+      </w:pPr>
+      <w:r>
+        <w:rPr>
+          <w:sz w:val="20"/>
+          <w:szCs w:val="20"/>
+        </w:rPr>
+        <w:t xml:space="preserve">Диаграмма </w:t>
+      </w:r>
+      <w:r>
+        <w:rPr>
+          <w:sz w:val="20"/>
+          <w:szCs w:val="20"/>
+        </w:rPr>
+        <w:t>развертывания</w:t>
+      </w:r>
+    </w:p>
+    <w:p>
+      <w:pPr>
+        <w:pStyle w:val="a4"/>
+        <w:jc w:val="both"/>
+        <w:rPr>
+          <w:sz w:val="28"/>
+          <w:szCs w:val="28"/>
+        </w:rPr>
+      </w:pPr>
+      <w:r>
+        <w:rPr>
+          <w:sz w:val="28"/>
+          <w:szCs w:val="28"/>
+        </w:rPr>
+        <w:t xml:space="preserve">Классовая модель была построена на основе паттерна </w:t>
+      </w:r>
+      <w:r>
+        <w:rPr>
+          <w:sz w:val="28"/>
+          <w:szCs w:val="28"/>
+          <w:lang w:val="en-US"/>
+        </w:rPr>
+        <w:t>Model</w:t>
+      </w:r>
+      <w:r>
+        <w:rPr>
+          <w:sz w:val="28"/>
+          <w:szCs w:val="28"/>
+        </w:rPr>
+        <w:t>-</w:t>
+      </w:r>
+      <w:r>
+        <w:rPr>
+          <w:sz w:val="28"/>
+          <w:szCs w:val="28"/>
+          <w:lang w:val="en-US"/>
+        </w:rPr>
+        <w:t>View</w:t>
+      </w:r>
+      <w:r>
+        <w:rPr>
+          <w:sz w:val="28"/>
+          <w:szCs w:val="28"/>
+        </w:rPr>
+        <w:t>-</w:t>
+      </w:r>
+      <w:r>
+        <w:rPr>
+          <w:sz w:val="28"/>
+          <w:szCs w:val="28"/>
+          <w:lang w:val="en-US"/>
+        </w:rPr>
+        <w:t>Controller</w:t>
+      </w:r>
+      <w:r>
+        <w:rPr>
+          <w:sz w:val="28"/>
+          <w:szCs w:val="28"/>
+        </w:rPr>
+        <w:t xml:space="preserve">. Классы типа </w:t>
+      </w:r>
+      <w:r>
+        <w:rPr>
+          <w:sz w:val="28"/>
+          <w:szCs w:val="28"/>
+          <w:lang w:val="en-US"/>
+        </w:rPr>
+        <w:t>Controller</w:t>
+      </w:r>
+      <w:r>
+        <w:rPr>
+          <w:sz w:val="28"/>
+          <w:szCs w:val="28"/>
+        </w:rPr>
+        <w:t xml:space="preserve"> (</w:t>
+      </w:r>
+      <w:proofErr w:type="spellStart"/>
+      <w:r>
+        <w:rPr>
+          <w:sz w:val="28"/>
+          <w:szCs w:val="28"/>
+          <w:lang w:val="en-US"/>
+        </w:rPr>
+        <w:t>BoardController</w:t>
+      </w:r>
+      <w:proofErr w:type="spellEnd"/>
+      <w:r>
+        <w:rPr>
+          <w:sz w:val="28"/>
+          <w:szCs w:val="28"/>
+        </w:rPr>
+        <w:t xml:space="preserve">, </w:t>
+      </w:r>
+      <w:proofErr w:type="spellStart"/>
+      <w:r>
+        <w:rPr>
+          <w:sz w:val="28"/>
+          <w:szCs w:val="28"/>
+          <w:lang w:val="en-US"/>
+        </w:rPr>
+        <w:t>MemberController</w:t>
+      </w:r>
+      <w:proofErr w:type="spellEnd"/>
+      <w:r>
+        <w:rPr>
+          <w:sz w:val="28"/>
+          <w:szCs w:val="28"/>
+        </w:rPr>
+        <w:t xml:space="preserve">, </w:t>
+      </w:r>
+      <w:proofErr w:type="spellStart"/>
+      <w:r>
+        <w:rPr>
+          <w:sz w:val="28"/>
+          <w:szCs w:val="28"/>
+          <w:lang w:val="en-US"/>
+        </w:rPr>
+        <w:t>ListController</w:t>
+      </w:r>
+      <w:proofErr w:type="spellEnd"/>
+      <w:r>
+        <w:rPr>
+          <w:sz w:val="28"/>
+          <w:szCs w:val="28"/>
+        </w:rPr>
+        <w:t xml:space="preserve">, </w:t>
+      </w:r>
+      <w:proofErr w:type="spellStart"/>
+      <w:r>
+        <w:rPr>
+          <w:sz w:val="28"/>
+          <w:szCs w:val="28"/>
+          <w:lang w:val="en-US"/>
+        </w:rPr>
+        <w:t>CardController</w:t>
+      </w:r>
+      <w:proofErr w:type="spellEnd"/>
+      <w:r>
+        <w:rPr>
+          <w:sz w:val="28"/>
+          <w:szCs w:val="28"/>
+        </w:rPr>
+        <w:t xml:space="preserve">) </w:t>
+      </w:r>
+      <w:r>
+        <w:rPr>
+          <w:sz w:val="28"/>
+          <w:szCs w:val="28"/>
+        </w:rPr>
+        <w:t>отвечают за работу с данными, которую предоставляют</w:t>
+      </w:r>
+      <w:r>
+        <w:rPr>
+          <w:sz w:val="28"/>
+          <w:szCs w:val="28"/>
+        </w:rPr>
+        <w:t xml:space="preserve"> </w:t>
+      </w:r>
+      <w:r>
+        <w:rPr>
+          <w:sz w:val="28"/>
+          <w:szCs w:val="28"/>
+        </w:rPr>
+        <w:t xml:space="preserve">классы типа </w:t>
+      </w:r>
+      <w:r>
+        <w:rPr>
+          <w:sz w:val="28"/>
+          <w:szCs w:val="28"/>
+          <w:lang w:val="en-US"/>
+        </w:rPr>
+        <w:t>Model</w:t>
+      </w:r>
+      <w:r>
+        <w:rPr>
+          <w:sz w:val="28"/>
+          <w:szCs w:val="28"/>
+        </w:rPr>
+        <w:t xml:space="preserve"> (</w:t>
+      </w:r>
+      <w:r>
+        <w:rPr>
+          <w:sz w:val="28"/>
+          <w:szCs w:val="28"/>
+          <w:lang w:val="en-US"/>
+        </w:rPr>
+        <w:t>Card</w:t>
+      </w:r>
+      <w:r>
+        <w:rPr>
+          <w:sz w:val="28"/>
+          <w:szCs w:val="28"/>
+        </w:rPr>
+        <w:t xml:space="preserve">, </w:t>
+      </w:r>
+      <w:r>
+        <w:rPr>
+          <w:sz w:val="28"/>
+          <w:szCs w:val="28"/>
+          <w:lang w:val="en-US"/>
+        </w:rPr>
+        <w:t>List</w:t>
+      </w:r>
+      <w:r>
+        <w:rPr>
+          <w:sz w:val="28"/>
+          <w:szCs w:val="28"/>
+        </w:rPr>
+        <w:t xml:space="preserve">, </w:t>
+      </w:r>
+      <w:r>
+        <w:rPr>
+          <w:sz w:val="28"/>
+          <w:szCs w:val="28"/>
+          <w:lang w:val="en-US"/>
+        </w:rPr>
+        <w:t>Member</w:t>
+      </w:r>
+      <w:r>
+        <w:rPr>
+          <w:sz w:val="28"/>
+          <w:szCs w:val="28"/>
+        </w:rPr>
+        <w:t xml:space="preserve">, </w:t>
+      </w:r>
+      <w:r>
+        <w:rPr>
+          <w:sz w:val="28"/>
+          <w:szCs w:val="28"/>
+          <w:lang w:val="en-US"/>
+        </w:rPr>
+        <w:t>Board</w:t>
+      </w:r>
+      <w:r>
+        <w:rPr>
+          <w:sz w:val="28"/>
+          <w:szCs w:val="28"/>
+        </w:rPr>
+        <w:t>).</w:t>
+      </w:r>
+    </w:p>
+    <w:p>
+      <w:pPr>
+        <w:pStyle w:val="a4"/>
+        <w:jc w:val="both"/>
+        <w:rPr>
+          <w:sz w:val="28"/>
+          <w:szCs w:val="28"/>
+        </w:rPr>
+      </w:pPr>
+      <w:r>
+        <w:rPr>
+          <w:noProof/>
+          <w:lang w:eastAsia="ru-RU"/>
+        </w:rPr>
+        <w:lastRenderedPageBreak/>
+        <w:drawing>
+          <wp:inline distT="0" distB="0" distL="0" distR="0">
+            <wp:extent cx="5913917" cy="4507230"/>
+            <wp:effectExtent l="0" t="0" r="0" b="7620"/>
+            <wp:docPr id="6" name="Рисунок 6" descr="https://i.gyazo.com/e9ec2e6407f40872869b0e1880a0019a.png"/>
+            <wp:cNvGraphicFramePr>
+              <a:graphicFrameLocks xmlns:a="http://schemas.openxmlformats.org/drawingml/2006/main" noChangeAspect="1"/>
+            </wp:cNvGraphicFramePr>
+            <a:graphic xmlns:a="http://schemas.openxmlformats.org/drawingml/2006/main">
+              <a:graphicData uri="http://schemas.openxmlformats.org/drawingml/2006/picture">
+                <pic:pic xmlns:pic="http://schemas.openxmlformats.org/drawingml/2006/picture">
+                  <pic:nvPicPr>
+                    <pic:cNvPr id="0" name="Picture 21" descr="https://i.gyazo.com/e9ec2e6407f40872869b0e1880a0019a.png"/>
+                    <pic:cNvPicPr>
+                      <a:picLocks noChangeAspect="1" noChangeArrowheads="1"/>
+                    </pic:cNvPicPr>
+                  </pic:nvPicPr>
+                  <pic:blipFill rotWithShape="1">
+                    <a:blip r:embed="rId19">
+                      <a:extLst>
+                        <a:ext uri="{28A0092B-C50C-407E-A947-70E740481C1C}">
+                          <a14:useLocalDpi xmlns:a14="http://schemas.microsoft.com/office/drawing/2010/main" val="0"/>
+                        </a:ext>
+                      </a:extLst>
+                    </a:blip>
+                    <a:srcRect l="446"/>
+                    <a:stretch/>
+                  </pic:blipFill>
+                  <pic:spPr bwMode="auto">
+                    <a:xfrm>
+                      <a:off x="0" y="0"/>
+                      <a:ext cx="5913920" cy="4507232"/>
+                    </a:xfrm>
+                    <a:prstGeom prst="rect">
+                      <a:avLst/>
+                    </a:prstGeom>
+                    <a:noFill/>
+                    <a:ln>
+                      <a:noFill/>
+                    </a:ln>
+                    <a:extLst>
+                      <a:ext uri="{53640926-AAD7-44D8-BBD7-CCE9431645EC}">
+                        <a14:shadowObscured xmlns:a14="http://schemas.microsoft.com/office/drawing/2010/main"/>
+                      </a:ext>
+                    </a:extLst>
+                  </pic:spPr>
+                </pic:pic>
+              </a:graphicData>
+            </a:graphic>
+          </wp:inline>
+        </w:drawing>
+      </w:r>
+    </w:p>
+    <w:p>
+      <w:pPr>
+        <w:pStyle w:val="a4"/>
+        <w:jc w:val="center"/>
+        <w:rPr>
+          <w:sz w:val="20"/>
+          <w:szCs w:val="20"/>
+        </w:rPr>
+      </w:pPr>
+      <w:r>
+        <w:rPr>
+          <w:sz w:val="20"/>
+          <w:szCs w:val="20"/>
+        </w:rPr>
+        <w:t>Диаграмма классов</w:t>
+      </w:r>
+    </w:p>
+    <w:p>
+      <w:pPr>
+        <w:pStyle w:val="a4"/>
+        <w:jc w:val="both"/>
+        <w:rPr>
+          <w:sz w:val="28"/>
+          <w:szCs w:val="28"/>
+        </w:rPr>
+      </w:pPr>
+      <w:r>
+        <w:rPr>
+          <w:sz w:val="28"/>
+          <w:szCs w:val="28"/>
+        </w:rPr>
+        <w:t xml:space="preserve">На диаграмме объектов показаны экземпляры классов типа </w:t>
+      </w:r>
+      <w:r>
+        <w:rPr>
+          <w:sz w:val="28"/>
+          <w:szCs w:val="28"/>
+          <w:lang w:val="en-US"/>
+        </w:rPr>
+        <w:t>Controller</w:t>
+      </w:r>
+      <w:r>
+        <w:rPr>
+          <w:sz w:val="28"/>
+          <w:szCs w:val="28"/>
+        </w:rPr>
+        <w:t xml:space="preserve">, чтобы показать их конкретное поведение. Каждый из них содержит один и тот же экземпляр класса </w:t>
+      </w:r>
+      <w:r>
+        <w:rPr>
+          <w:sz w:val="28"/>
+          <w:szCs w:val="28"/>
+          <w:lang w:val="en-US"/>
+        </w:rPr>
+        <w:t>Communication</w:t>
+      </w:r>
+      <w:r>
+        <w:rPr>
+          <w:sz w:val="28"/>
+          <w:szCs w:val="28"/>
+        </w:rPr>
+        <w:t xml:space="preserve"> (</w:t>
+      </w:r>
+      <w:r>
+        <w:rPr>
+          <w:sz w:val="28"/>
+          <w:szCs w:val="28"/>
+        </w:rPr>
+        <w:t xml:space="preserve">паттерн </w:t>
+      </w:r>
+      <w:r>
+        <w:rPr>
+          <w:sz w:val="28"/>
+          <w:szCs w:val="28"/>
+          <w:lang w:val="en-US"/>
+        </w:rPr>
+        <w:t>Standalone</w:t>
+      </w:r>
+      <w:r>
+        <w:rPr>
+          <w:sz w:val="28"/>
+          <w:szCs w:val="28"/>
+        </w:rPr>
+        <w:t>)</w:t>
+      </w:r>
+    </w:p>
+    <w:p>
+      <w:pPr>
+        <w:pStyle w:val="a4"/>
+        <w:jc w:val="both"/>
+        <w:rPr>
+          <w:sz w:val="28"/>
+          <w:szCs w:val="28"/>
+        </w:rPr>
+      </w:pPr>
+      <w:r>
+        <w:rPr>
+          <w:sz w:val="28"/>
+          <w:szCs w:val="28"/>
+        </w:rPr>
+        <w:pict>
+          <v:shape id="_x0000_i1059" type="#_x0000_t75" style="width:467.5pt;height:264pt">
+            <v:imagedata r:id="rId20" o:title="Безымянный"/>
+          </v:shape>
+        </w:pict>
+      </w:r>
       <w:bookmarkStart w:id="0" w:name="_GoBack"/>
       <w:bookmarkEnd w:id="0"/>
     </w:p>
@@ -1599,7 +2130,7 @@
 </file>
 
 <file path=word/numbering.xml><?xml version="1.0" encoding="utf-8"?>
-<w:numbering xmlns:wpc="http://schemas.microsoft.com/office/word/2010/wordprocessingCanvas" xmlns:mc="http://schemas.openxmlformats.org/markup-compatibility/2006" xmlns:o="urn:schemas-microsoft-com:office:office" xmlns:r="http://schemas.openxmlformats.org/officeDocument/2006/relationships" xmlns:m="http://schemas.openxmlformats.org/officeDocument/2006/math" xmlns:v="urn:schemas-microsoft-com:vml" xmlns:wp14="http://schemas.microsoft.com/office/word/2010/wordprocessingDrawing" xmlns:wp="http://schemas.openxmlformats.org/drawingml/2006/wordprocessingDrawing" xmlns:w10="urn:schemas-microsoft-com:office:word" xmlns:w="http://schemas.openxmlformats.org/wordprocessingml/2006/main" xmlns:w14="http://schemas.microsoft.com/office/word/2010/wordml" xmlns:w15="http://schemas.microsoft.com/office/word/2012/wordml" xmlns:wpg="http://schemas.microsoft.com/office/word/2010/wordprocessingGroup" xmlns:wpi="http://schemas.microsoft.com/office/word/2010/wordprocessingInk" xmlns:wne="http://schemas.microsoft.com/office/word/2006/wordml" xmlns:wps="http://schemas.microsoft.com/office/word/2010/wordprocessingShape" mc:Ignorable="w14 w15 wp14">
+<w:numbering xmlns:wpc="http://schemas.microsoft.com/office/word/2010/wordprocessingCanvas" xmlns:cx="http://schemas.microsoft.com/office/drawing/2014/chartex" xmlns:mc="http://schemas.openxmlformats.org/markup-compatibility/2006" xmlns:o="urn:schemas-microsoft-com:office:office" xmlns:r="http://schemas.openxmlformats.org/officeDocument/2006/relationships" xmlns:m="http://schemas.openxmlformats.org/officeDocument/2006/math" xmlns:v="urn:schemas-microsoft-com:vml" xmlns:wp14="http://schemas.microsoft.com/office/word/2010/wordprocessingDrawing" xmlns:wp="http://schemas.openxmlformats.org/drawingml/2006/wordprocessingDrawing" xmlns:w10="urn:schemas-microsoft-com:office:word" xmlns:w="http://schemas.openxmlformats.org/wordprocessingml/2006/main" xmlns:w14="http://schemas.microsoft.com/office/word/2010/wordml" xmlns:w15="http://schemas.microsoft.com/office/word/2012/wordml" xmlns:w16se="http://schemas.microsoft.com/office/word/2015/wordml/symex" xmlns:wpg="http://schemas.microsoft.com/office/word/2010/wordprocessingGroup" xmlns:wpi="http://schemas.microsoft.com/office/word/2010/wordprocessingInk" xmlns:wne="http://schemas.microsoft.com/office/word/2006/wordml" xmlns:wps="http://schemas.microsoft.com/office/word/2010/wordprocessingShape" mc:Ignorable="w14 w15 w16se wp14">
   <w:abstractNum w:abstractNumId="0" w15:restartNumberingAfterBreak="0">
     <w:nsid w:val="4B0E0EED"/>
     <w:multiLevelType w:val="hybridMultilevel"/>
@@ -1693,7 +2224,7 @@
 </file>
 
 <file path=word/styles.xml><?xml version="1.0" encoding="utf-8"?>
-<w:styles xmlns:mc="http://schemas.openxmlformats.org/markup-compatibility/2006" xmlns:r="http://schemas.openxmlformats.org/officeDocument/2006/relationships" xmlns:w="http://schemas.openxmlformats.org/wordprocessingml/2006/main" xmlns:w14="http://schemas.microsoft.com/office/word/2010/wordml" xmlns:w15="http://schemas.microsoft.com/office/word/2012/wordml" mc:Ignorable="w14 w15">
+<w:styles xmlns:mc="http://schemas.openxmlformats.org/markup-compatibility/2006" xmlns:r="http://schemas.openxmlformats.org/officeDocument/2006/relationships" xmlns:w="http://schemas.openxmlformats.org/wordprocessingml/2006/main" xmlns:w14="http://schemas.microsoft.com/office/word/2010/wordml" xmlns:w15="http://schemas.microsoft.com/office/word/2012/wordml" xmlns:w16se="http://schemas.microsoft.com/office/word/2015/wordml/symex" mc:Ignorable="w14 w15 w16se">
   <w:docDefaults>
     <w:rPrDefault>
       <w:rPr>

</xml_diff>